<commit_message>
Address issues #1, #2, #4, #5
</commit_message>
<xml_diff>
--- a/docassemble/FinancialStatment/data/templates/shortform.docx
+++ b/docassemble/FinancialStatment/data/templates/shortform.docx
@@ -518,26 +518,26 @@
         </w:tblCellMar>
       </w:tblPr>
       <w:tblGrid>
-        <w:gridCol w:w="900"/>
-        <w:gridCol w:w="89"/>
-        <w:gridCol w:w="270"/>
-        <w:gridCol w:w="1351"/>
+        <w:gridCol w:w="804"/>
+        <w:gridCol w:w="95"/>
+        <w:gridCol w:w="359"/>
+        <w:gridCol w:w="1352"/>
         <w:gridCol w:w="1262"/>
         <w:gridCol w:w="445"/>
-        <w:gridCol w:w="181"/>
-        <w:gridCol w:w="89"/>
-        <w:gridCol w:w="2346"/>
-        <w:gridCol w:w="1272"/>
+        <w:gridCol w:w="903"/>
+        <w:gridCol w:w="85"/>
+        <w:gridCol w:w="1628"/>
+        <w:gridCol w:w="1273"/>
         <w:gridCol w:w="90"/>
         <w:gridCol w:w="1633"/>
-        <w:gridCol w:w="91"/>
-        <w:gridCol w:w="1226"/>
+        <w:gridCol w:w="93"/>
+        <w:gridCol w:w="1223"/>
       </w:tblGrid>
       <w:tr>
         <w:trPr/>
         <w:tc>
           <w:tcPr>
-            <w:tcW w:w="1259" w:type="dxa"/>
+            <w:tcW w:w="1258" w:type="dxa"/>
             <w:gridSpan w:val="3"/>
             <w:tcBorders/>
             <w:shd w:fill="auto" w:val="clear"/>
@@ -560,7 +560,7 @@
         </w:tc>
         <w:tc>
           <w:tcPr>
-            <w:tcW w:w="2613" w:type="dxa"/>
+            <w:tcW w:w="2614" w:type="dxa"/>
             <w:gridSpan w:val="2"/>
             <w:tcBorders>
               <w:bottom w:val="single" w:sz="4" w:space="0" w:color="000000"/>
@@ -666,8 +666,7 @@
         <w:trPr/>
         <w:tc>
           <w:tcPr>
-            <w:tcW w:w="989" w:type="dxa"/>
-            <w:gridSpan w:val="2"/>
+            <w:tcW w:w="804" w:type="dxa"/>
             <w:tcBorders/>
             <w:shd w:fill="auto" w:val="clear"/>
           </w:tcPr>
@@ -693,8 +692,8 @@
         </w:tc>
         <w:tc>
           <w:tcPr>
-            <w:tcW w:w="3509" w:type="dxa"/>
-            <w:gridSpan w:val="5"/>
+            <w:tcW w:w="4416" w:type="dxa"/>
+            <w:gridSpan w:val="6"/>
             <w:tcBorders>
               <w:bottom w:val="single" w:sz="4" w:space="0" w:color="000000"/>
             </w:tcBorders>
@@ -720,13 +719,13 @@
                 <w:szCs w:val="18"/>
                 <w:u w:val="none"/>
               </w:rPr>
-              <w:t>{{ client.address.address }}</w:t>
-            </w:r>
-          </w:p>
-        </w:tc>
-        <w:tc>
-          <w:tcPr>
-            <w:tcW w:w="89" w:type="dxa"/>
+              <w:t>{{ userAddress }}</w:t>
+            </w:r>
+          </w:p>
+        </w:tc>
+        <w:tc>
+          <w:tcPr>
+            <w:tcW w:w="85" w:type="dxa"/>
             <w:tcBorders/>
             <w:shd w:fill="auto" w:val="clear"/>
           </w:tcPr>
@@ -750,7 +749,7 @@
         </w:tc>
         <w:tc>
           <w:tcPr>
-            <w:tcW w:w="3618" w:type="dxa"/>
+            <w:tcW w:w="2901" w:type="dxa"/>
             <w:gridSpan w:val="2"/>
             <w:tcBorders>
               <w:bottom w:val="single" w:sz="4" w:space="0" w:color="000000"/>
@@ -856,7 +855,7 @@
         </w:tc>
         <w:tc>
           <w:tcPr>
-            <w:tcW w:w="91" w:type="dxa"/>
+            <w:tcW w:w="93" w:type="dxa"/>
             <w:tcBorders/>
             <w:shd w:fill="auto" w:val="clear"/>
           </w:tcPr>
@@ -880,7 +879,7 @@
         </w:tc>
         <w:tc>
           <w:tcPr>
-            <w:tcW w:w="1226" w:type="dxa"/>
+            <w:tcW w:w="1223" w:type="dxa"/>
             <w:tcBorders>
               <w:bottom w:val="single" w:sz="4" w:space="0" w:color="000000"/>
             </w:tcBorders>
@@ -917,7 +916,7 @@
         <w:trPr/>
         <w:tc>
           <w:tcPr>
-            <w:tcW w:w="4587" w:type="dxa"/>
+            <w:tcW w:w="5305" w:type="dxa"/>
             <w:gridSpan w:val="8"/>
             <w:tcBorders/>
             <w:shd w:fill="auto" w:val="clear"/>
@@ -945,7 +944,7 @@
         </w:tc>
         <w:tc>
           <w:tcPr>
-            <w:tcW w:w="3708" w:type="dxa"/>
+            <w:tcW w:w="2991" w:type="dxa"/>
             <w:gridSpan w:val="3"/>
             <w:tcBorders/>
             <w:shd w:fill="auto" w:val="clear"/>
@@ -977,7 +976,7 @@
         </w:tc>
         <w:tc>
           <w:tcPr>
-            <w:tcW w:w="1724" w:type="dxa"/>
+            <w:tcW w:w="1726" w:type="dxa"/>
             <w:gridSpan w:val="2"/>
             <w:tcBorders/>
             <w:shd w:fill="auto" w:val="clear"/>
@@ -1009,7 +1008,7 @@
         </w:tc>
         <w:tc>
           <w:tcPr>
-            <w:tcW w:w="1226" w:type="dxa"/>
+            <w:tcW w:w="1223" w:type="dxa"/>
             <w:tcBorders/>
             <w:shd w:fill="auto" w:val="clear"/>
           </w:tcPr>
@@ -1043,7 +1042,8 @@
         <w:trPr/>
         <w:tc>
           <w:tcPr>
-            <w:tcW w:w="900" w:type="dxa"/>
+            <w:tcW w:w="899" w:type="dxa"/>
+            <w:gridSpan w:val="2"/>
             <w:tcBorders/>
             <w:shd w:fill="auto" w:val="clear"/>
             <w:tcMar>
@@ -1075,8 +1075,8 @@
         </w:tc>
         <w:tc>
           <w:tcPr>
-            <w:tcW w:w="1710" w:type="dxa"/>
-            <w:gridSpan w:val="3"/>
+            <w:tcW w:w="1711" w:type="dxa"/>
+            <w:gridSpan w:val="2"/>
             <w:tcBorders>
               <w:bottom w:val="single" w:sz="4" w:space="0" w:color="000000"/>
             </w:tcBorders>
@@ -1170,7 +1170,7 @@
         </w:tc>
         <w:tc>
           <w:tcPr>
-            <w:tcW w:w="2995" w:type="dxa"/>
+            <w:tcW w:w="2996" w:type="dxa"/>
             <w:gridSpan w:val="3"/>
             <w:tcBorders/>
             <w:shd w:fill="auto" w:val="clear"/>
@@ -1201,7 +1201,7 @@
         </w:tc>
         <w:tc>
           <w:tcPr>
-            <w:tcW w:w="1317" w:type="dxa"/>
+            <w:tcW w:w="1316" w:type="dxa"/>
             <w:gridSpan w:val="2"/>
             <w:tcBorders>
               <w:bottom w:val="single" w:sz="4" w:space="0" w:color="000000"/>
@@ -1275,17 +1275,17 @@
         <w:gridCol w:w="895"/>
         <w:gridCol w:w="363"/>
         <w:gridCol w:w="901"/>
-        <w:gridCol w:w="1350"/>
-        <w:gridCol w:w="720"/>
-        <w:gridCol w:w="723"/>
-        <w:gridCol w:w="180"/>
-        <w:gridCol w:w="723"/>
-        <w:gridCol w:w="1985"/>
-        <w:gridCol w:w="363"/>
+        <w:gridCol w:w="1981"/>
+        <w:gridCol w:w="90"/>
+        <w:gridCol w:w="722"/>
+        <w:gridCol w:w="181"/>
+        <w:gridCol w:w="722"/>
+        <w:gridCol w:w="1988"/>
+        <w:gridCol w:w="362"/>
         <w:gridCol w:w="105"/>
         <w:gridCol w:w="1621"/>
         <w:gridCol w:w="97"/>
-        <w:gridCol w:w="1220"/>
+        <w:gridCol w:w="1218"/>
       </w:tblGrid>
       <w:tr>
         <w:trPr/>
@@ -1317,7 +1317,7 @@
         </w:tc>
         <w:tc>
           <w:tcPr>
-            <w:tcW w:w="2251" w:type="dxa"/>
+            <w:tcW w:w="2882" w:type="dxa"/>
             <w:gridSpan w:val="2"/>
             <w:tcBorders>
               <w:bottom w:val="single" w:sz="4" w:space="0" w:color="000000"/>
@@ -1334,24 +1334,21 @@
             <w:pPr>
               <w:pStyle w:val="Normal"/>
               <w:spacing w:lineRule="auto" w:line="360"/>
-              <w:rPr>
-                <w:sz w:val="18"/>
-                <w:szCs w:val="18"/>
-              </w:rPr>
-            </w:pPr>
-            <w:r>
-              <w:rPr>
-                <w:rFonts w:ascii="ArialMT" w:hAnsi="ArialMT"/>
-                <w:sz w:val="18"/>
-                <w:szCs w:val="18"/>
-              </w:rPr>
-              <w:t>{{ occupation }}</w:t>
-            </w:r>
-          </w:p>
-        </w:tc>
-        <w:tc>
-          <w:tcPr>
-            <w:tcW w:w="2346" w:type="dxa"/>
+              <w:rPr/>
+            </w:pPr>
+            <w:r>
+              <w:rPr>
+                <w:rFonts w:ascii="ArialMT" w:hAnsi="ArialMT"/>
+                <w:sz w:val="18"/>
+                <w:szCs w:val="18"/>
+              </w:rPr>
+              <w:t>{{ employer[0].occupation }}</w:t>
+            </w:r>
+          </w:p>
+        </w:tc>
+        <w:tc>
+          <w:tcPr>
+            <w:tcW w:w="1715" w:type="dxa"/>
             <w:gridSpan w:val="4"/>
             <w:tcBorders/>
             <w:shd w:fill="auto" w:val="clear"/>
@@ -1411,7 +1408,23 @@
                 <w:sz w:val="18"/>
                 <w:szCs w:val="18"/>
               </w:rPr>
-              <w:t>{{ employer[0].name }}</w:t>
+              <w:t>{{ employer[0].name.</w:t>
+            </w:r>
+            <w:r>
+              <w:rPr>
+                <w:rFonts w:ascii="ArialMT" w:hAnsi="ArialMT"/>
+                <w:sz w:val="18"/>
+                <w:szCs w:val="18"/>
+              </w:rPr>
+              <w:t>first</w:t>
+            </w:r>
+            <w:r>
+              <w:rPr>
+                <w:rFonts w:ascii="ArialMT" w:hAnsi="ArialMT"/>
+                <w:sz w:val="18"/>
+                <w:szCs w:val="18"/>
+              </w:rPr>
+              <w:t xml:space="preserve"> }}</w:t>
             </w:r>
           </w:p>
         </w:tc>
@@ -1465,26 +1478,22 @@
               <w:pStyle w:val="Normal"/>
               <w:spacing w:lineRule="auto" w:line="360"/>
               <w:jc w:val="left"/>
-              <w:rPr>
+              <w:rPr/>
+            </w:pPr>
+            <w:r>
+              <w:rPr>
+                <w:rFonts w:ascii="ArialMT" w:hAnsi="ArialMT"/>
                 <w:sz w:val="18"/>
                 <w:szCs w:val="18"/>
                 <w:u w:val="none"/>
               </w:rPr>
-            </w:pPr>
-            <w:r>
-              <w:rPr>
-                <w:rFonts w:ascii="ArialMT" w:hAnsi="ArialMT"/>
-                <w:sz w:val="18"/>
-                <w:szCs w:val="18"/>
-                <w:u w:val="none"/>
-              </w:rPr>
-              <w:t>{{ employer[0].street }}</w:t>
-            </w:r>
-          </w:p>
-        </w:tc>
-        <w:tc>
-          <w:tcPr>
-            <w:tcW w:w="180" w:type="dxa"/>
+              <w:t>{{ employer[0].address.address }}</w:t>
+            </w:r>
+          </w:p>
+        </w:tc>
+        <w:tc>
+          <w:tcPr>
+            <w:tcW w:w="181" w:type="dxa"/>
             <w:tcBorders/>
             <w:shd w:fill="auto" w:val="clear"/>
           </w:tcPr>
@@ -1508,7 +1517,7 @@
         </w:tc>
         <w:tc>
           <w:tcPr>
-            <w:tcW w:w="3071" w:type="dxa"/>
+            <w:tcW w:w="3072" w:type="dxa"/>
             <w:gridSpan w:val="3"/>
             <w:tcBorders>
               <w:bottom w:val="single" w:sz="4" w:space="0" w:color="000000"/>
@@ -1555,7 +1564,7 @@
                 <w:u w:val="none"/>
                 <w:lang w:val="en-US" w:eastAsia="zh-CN" w:bidi="hi-IN"/>
               </w:rPr>
-              <w:t>{{ employer[0].city }}</w:t>
+              <w:t>{{ employer[0].address.city }}</w:t>
             </w:r>
           </w:p>
         </w:tc>
@@ -1622,7 +1631,7 @@
                 <w:u w:val="none"/>
                 <w:lang w:val="en-US" w:eastAsia="zh-CN" w:bidi="hi-IN"/>
               </w:rPr>
-              <w:t>{{ employer[0].state }}</w:t>
+              <w:t>{{ employer[0].address.state }}</w:t>
             </w:r>
           </w:p>
         </w:tc>
@@ -1654,7 +1663,7 @@
         </w:tc>
         <w:tc>
           <w:tcPr>
-            <w:tcW w:w="1220" w:type="dxa"/>
+            <w:tcW w:w="1218" w:type="dxa"/>
             <w:tcBorders>
               <w:bottom w:val="single" w:sz="4" w:space="0" w:color="000000"/>
             </w:tcBorders>
@@ -1686,7 +1695,7 @@
                 <w:u w:val="none"/>
                 <w:lang w:val="en-US" w:eastAsia="zh-CN" w:bidi="hi-IN"/>
               </w:rPr>
-              <w:t>{{ employer[0].zip }}</w:t>
+              <w:t>{{ employer[0].address.zip }}</w:t>
             </w:r>
           </w:p>
         </w:tc>
@@ -1741,7 +1750,7 @@
         </w:tc>
         <w:tc>
           <w:tcPr>
-            <w:tcW w:w="180" w:type="dxa"/>
+            <w:tcW w:w="181" w:type="dxa"/>
             <w:tcBorders/>
             <w:shd w:fill="auto" w:val="clear"/>
           </w:tcPr>
@@ -1765,7 +1774,7 @@
         </w:tc>
         <w:tc>
           <w:tcPr>
-            <w:tcW w:w="3071" w:type="dxa"/>
+            <w:tcW w:w="3072" w:type="dxa"/>
             <w:gridSpan w:val="3"/>
             <w:tcBorders/>
             <w:shd w:fill="auto" w:val="clear"/>
@@ -1878,7 +1887,7 @@
         </w:tc>
         <w:tc>
           <w:tcPr>
-            <w:tcW w:w="1220" w:type="dxa"/>
+            <w:tcW w:w="1218" w:type="dxa"/>
             <w:tcBorders/>
             <w:shd w:fill="auto" w:val="clear"/>
           </w:tcPr>
@@ -1937,7 +1946,7 @@
         </w:tc>
         <w:tc>
           <w:tcPr>
-            <w:tcW w:w="2614" w:type="dxa"/>
+            <w:tcW w:w="3245" w:type="dxa"/>
             <w:gridSpan w:val="3"/>
             <w:tcBorders>
               <w:bottom w:val="single" w:sz="4" w:space="0" w:color="000000"/>
@@ -1969,7 +1978,7 @@
         </w:tc>
         <w:tc>
           <w:tcPr>
-            <w:tcW w:w="4331" w:type="dxa"/>
+            <w:tcW w:w="3703" w:type="dxa"/>
             <w:gridSpan w:val="5"/>
             <w:tcBorders/>
             <w:shd w:fill="auto" w:val="clear"/>
@@ -1994,7 +2003,7 @@
         </w:tc>
         <w:tc>
           <w:tcPr>
-            <w:tcW w:w="3406" w:type="dxa"/>
+            <w:tcW w:w="3403" w:type="dxa"/>
             <w:gridSpan w:val="5"/>
             <w:tcBorders/>
             <w:shd w:fill="auto" w:val="clear"/>
@@ -2067,7 +2076,7 @@
         <w:trPr/>
         <w:tc>
           <w:tcPr>
-            <w:tcW w:w="4229" w:type="dxa"/>
+            <w:tcW w:w="4230" w:type="dxa"/>
             <w:gridSpan w:val="5"/>
             <w:tcBorders/>
             <w:shd w:fill="auto" w:val="clear"/>
@@ -2097,7 +2106,7 @@
         </w:tc>
         <w:tc>
           <w:tcPr>
-            <w:tcW w:w="7017" w:type="dxa"/>
+            <w:tcW w:w="7016" w:type="dxa"/>
             <w:gridSpan w:val="9"/>
             <w:tcBorders>
               <w:bottom w:val="single" w:sz="4" w:space="0" w:color="000000"/>
@@ -2205,13 +2214,13 @@
         <w:gridCol w:w="633"/>
         <w:gridCol w:w="990"/>
         <w:gridCol w:w="181"/>
-        <w:gridCol w:w="727"/>
+        <w:gridCol w:w="728"/>
         <w:gridCol w:w="1803"/>
         <w:gridCol w:w="362"/>
-        <w:gridCol w:w="101"/>
-        <w:gridCol w:w="1621"/>
+        <w:gridCol w:w="103"/>
+        <w:gridCol w:w="1620"/>
         <w:gridCol w:w="98"/>
-        <w:gridCol w:w="1219"/>
+        <w:gridCol w:w="1217"/>
       </w:tblGrid>
       <w:tr>
         <w:trPr/>
@@ -2266,7 +2275,7 @@
         </w:tc>
         <w:tc>
           <w:tcPr>
-            <w:tcW w:w="2531" w:type="dxa"/>
+            <w:tcW w:w="2532" w:type="dxa"/>
             <w:gridSpan w:val="4"/>
             <w:tcBorders/>
             <w:shd w:fill="auto" w:val="clear"/>
@@ -2290,7 +2299,7 @@
         </w:tc>
         <w:tc>
           <w:tcPr>
-            <w:tcW w:w="5204" w:type="dxa"/>
+            <w:tcW w:w="5203" w:type="dxa"/>
             <w:gridSpan w:val="6"/>
             <w:tcBorders>
               <w:bottom w:val="single" w:sz="4" w:space="0" w:color="000000"/>
@@ -2403,7 +2412,7 @@
         </w:tc>
         <w:tc>
           <w:tcPr>
-            <w:tcW w:w="2892" w:type="dxa"/>
+            <w:tcW w:w="2893" w:type="dxa"/>
             <w:gridSpan w:val="3"/>
             <w:tcBorders>
               <w:bottom w:val="single" w:sz="4" w:space="0" w:color="000000"/>
@@ -2436,7 +2445,7 @@
         </w:tc>
         <w:tc>
           <w:tcPr>
-            <w:tcW w:w="101" w:type="dxa"/>
+            <w:tcW w:w="103" w:type="dxa"/>
             <w:tcBorders/>
             <w:shd w:fill="auto" w:val="clear"/>
             <w:tcMar>
@@ -2468,7 +2477,7 @@
         </w:tc>
         <w:tc>
           <w:tcPr>
-            <w:tcW w:w="1621" w:type="dxa"/>
+            <w:tcW w:w="1620" w:type="dxa"/>
             <w:tcBorders>
               <w:bottom w:val="single" w:sz="4" w:space="0" w:color="000000"/>
             </w:tcBorders>
@@ -2532,7 +2541,7 @@
         </w:tc>
         <w:tc>
           <w:tcPr>
-            <w:tcW w:w="1219" w:type="dxa"/>
+            <w:tcW w:w="1217" w:type="dxa"/>
             <w:tcBorders>
               <w:bottom w:val="single" w:sz="4" w:space="0" w:color="000000"/>
             </w:tcBorders>
@@ -2639,7 +2648,7 @@
         </w:tc>
         <w:tc>
           <w:tcPr>
-            <w:tcW w:w="2892" w:type="dxa"/>
+            <w:tcW w:w="2893" w:type="dxa"/>
             <w:gridSpan w:val="3"/>
             <w:tcBorders/>
             <w:shd w:fill="auto" w:val="clear"/>
@@ -2670,7 +2679,7 @@
         </w:tc>
         <w:tc>
           <w:tcPr>
-            <w:tcW w:w="101" w:type="dxa"/>
+            <w:tcW w:w="103" w:type="dxa"/>
             <w:tcBorders/>
             <w:shd w:fill="auto" w:val="clear"/>
           </w:tcPr>
@@ -2696,7 +2705,7 @@
         </w:tc>
         <w:tc>
           <w:tcPr>
-            <w:tcW w:w="1621" w:type="dxa"/>
+            <w:tcW w:w="1620" w:type="dxa"/>
             <w:tcBorders/>
             <w:shd w:fill="auto" w:val="clear"/>
           </w:tcPr>
@@ -2752,7 +2761,7 @@
         </w:tc>
         <w:tc>
           <w:tcPr>
-            <w:tcW w:w="1219" w:type="dxa"/>
+            <w:tcW w:w="1217" w:type="dxa"/>
             <w:tcBorders/>
             <w:shd w:fill="auto" w:val="clear"/>
           </w:tcPr>
@@ -2836,7 +2845,7 @@
         </w:tc>
         <w:tc>
           <w:tcPr>
-            <w:tcW w:w="4334" w:type="dxa"/>
+            <w:tcW w:w="4335" w:type="dxa"/>
             <w:gridSpan w:val="5"/>
             <w:tcBorders/>
             <w:shd w:fill="auto" w:val="clear"/>
@@ -2861,7 +2870,7 @@
         </w:tc>
         <w:tc>
           <w:tcPr>
-            <w:tcW w:w="3401" w:type="dxa"/>
+            <w:tcW w:w="3400" w:type="dxa"/>
             <w:gridSpan w:val="5"/>
             <w:tcBorders/>
             <w:shd w:fill="auto" w:val="clear"/>
@@ -15218,11 +15227,11 @@
         <w:gridCol w:w="2794"/>
         <w:gridCol w:w="722"/>
         <w:gridCol w:w="1263"/>
-        <w:gridCol w:w="2349"/>
-        <w:gridCol w:w="184"/>
+        <w:gridCol w:w="2351"/>
+        <w:gridCol w:w="185"/>
         <w:gridCol w:w="1089"/>
-        <w:gridCol w:w="177"/>
-        <w:gridCol w:w="1320"/>
+        <w:gridCol w:w="176"/>
+        <w:gridCol w:w="1318"/>
       </w:tblGrid>
       <w:tr>
         <w:trPr/>
@@ -15832,7 +15841,7 @@
         </w:tc>
         <w:tc>
           <w:tcPr>
-            <w:tcW w:w="3612" w:type="dxa"/>
+            <w:tcW w:w="3614" w:type="dxa"/>
             <w:gridSpan w:val="2"/>
             <w:tcBorders>
               <w:bottom w:val="single" w:sz="4" w:space="0" w:color="000000"/>
@@ -15884,7 +15893,7 @@
         </w:tc>
         <w:tc>
           <w:tcPr>
-            <w:tcW w:w="184" w:type="dxa"/>
+            <w:tcW w:w="185" w:type="dxa"/>
             <w:tcBorders/>
             <w:shd w:fill="auto" w:val="clear"/>
           </w:tcPr>
@@ -15951,23 +15960,23 @@
         </w:tc>
         <w:tc>
           <w:tcPr>
-            <w:tcW w:w="177" w:type="dxa"/>
-            <w:tcBorders/>
-            <w:shd w:fill="auto" w:val="clear"/>
-          </w:tcPr>
-          <w:p>
-            <w:pPr>
-              <w:pStyle w:val="Normal"/>
-              <w:rPr/>
-            </w:pPr>
-            <w:r>
-              <w:rPr/>
-            </w:r>
-          </w:p>
-        </w:tc>
-        <w:tc>
-          <w:tcPr>
-            <w:tcW w:w="1320" w:type="dxa"/>
+            <w:tcW w:w="176" w:type="dxa"/>
+            <w:tcBorders/>
+            <w:shd w:fill="auto" w:val="clear"/>
+          </w:tcPr>
+          <w:p>
+            <w:pPr>
+              <w:pStyle w:val="Normal"/>
+              <w:rPr/>
+            </w:pPr>
+            <w:r>
+              <w:rPr/>
+            </w:r>
+          </w:p>
+        </w:tc>
+        <w:tc>
+          <w:tcPr>
+            <w:tcW w:w="1318" w:type="dxa"/>
             <w:tcBorders>
               <w:bottom w:val="single" w:sz="4" w:space="0" w:color="000000"/>
             </w:tcBorders>
@@ -16069,7 +16078,7 @@
         </w:tc>
         <w:tc>
           <w:tcPr>
-            <w:tcW w:w="3612" w:type="dxa"/>
+            <w:tcW w:w="3614" w:type="dxa"/>
             <w:gridSpan w:val="2"/>
             <w:tcBorders/>
             <w:shd w:fill="auto" w:val="clear"/>
@@ -16091,7 +16100,7 @@
         </w:tc>
         <w:tc>
           <w:tcPr>
-            <w:tcW w:w="184" w:type="dxa"/>
+            <w:tcW w:w="185" w:type="dxa"/>
             <w:tcBorders/>
             <w:shd w:fill="auto" w:val="clear"/>
           </w:tcPr>
@@ -16128,23 +16137,23 @@
         </w:tc>
         <w:tc>
           <w:tcPr>
-            <w:tcW w:w="177" w:type="dxa"/>
-            <w:tcBorders/>
-            <w:shd w:fill="auto" w:val="clear"/>
-          </w:tcPr>
-          <w:p>
-            <w:pPr>
-              <w:pStyle w:val="Normal"/>
-              <w:rPr/>
-            </w:pPr>
-            <w:r>
-              <w:rPr/>
-            </w:r>
-          </w:p>
-        </w:tc>
-        <w:tc>
-          <w:tcPr>
-            <w:tcW w:w="1320" w:type="dxa"/>
+            <w:tcW w:w="176" w:type="dxa"/>
+            <w:tcBorders/>
+            <w:shd w:fill="auto" w:val="clear"/>
+          </w:tcPr>
+          <w:p>
+            <w:pPr>
+              <w:pStyle w:val="Normal"/>
+              <w:rPr/>
+            </w:pPr>
+            <w:r>
+              <w:rPr/>
+            </w:r>
+          </w:p>
+        </w:tc>
+        <w:tc>
+          <w:tcPr>
+            <w:tcW w:w="1318" w:type="dxa"/>
             <w:tcBorders/>
             <w:shd w:fill="auto" w:val="clear"/>
           </w:tcPr>
@@ -16505,11 +16514,11 @@
         <w:gridCol w:w="2794"/>
         <w:gridCol w:w="722"/>
         <w:gridCol w:w="1263"/>
-        <w:gridCol w:w="2348"/>
-        <w:gridCol w:w="185"/>
+        <w:gridCol w:w="2350"/>
+        <w:gridCol w:w="186"/>
         <w:gridCol w:w="1089"/>
-        <w:gridCol w:w="177"/>
-        <w:gridCol w:w="1320"/>
+        <w:gridCol w:w="176"/>
+        <w:gridCol w:w="1318"/>
       </w:tblGrid>
       <w:tr>
         <w:trPr/>
@@ -17032,7 +17041,7 @@
         </w:tc>
         <w:tc>
           <w:tcPr>
-            <w:tcW w:w="3611" w:type="dxa"/>
+            <w:tcW w:w="3613" w:type="dxa"/>
             <w:gridSpan w:val="2"/>
             <w:tcBorders>
               <w:bottom w:val="single" w:sz="4" w:space="0" w:color="000000"/>
@@ -17051,7 +17060,7 @@
         </w:tc>
         <w:tc>
           <w:tcPr>
-            <w:tcW w:w="185" w:type="dxa"/>
+            <w:tcW w:w="186" w:type="dxa"/>
             <w:tcBorders/>
             <w:shd w:fill="auto" w:val="clear"/>
           </w:tcPr>
@@ -17085,23 +17094,23 @@
         </w:tc>
         <w:tc>
           <w:tcPr>
-            <w:tcW w:w="177" w:type="dxa"/>
-            <w:tcBorders/>
-            <w:shd w:fill="auto" w:val="clear"/>
-          </w:tcPr>
-          <w:p>
-            <w:pPr>
-              <w:pStyle w:val="Normal"/>
-              <w:rPr/>
-            </w:pPr>
-            <w:r>
-              <w:rPr/>
-            </w:r>
-          </w:p>
-        </w:tc>
-        <w:tc>
-          <w:tcPr>
-            <w:tcW w:w="1320" w:type="dxa"/>
+            <w:tcW w:w="176" w:type="dxa"/>
+            <w:tcBorders/>
+            <w:shd w:fill="auto" w:val="clear"/>
+          </w:tcPr>
+          <w:p>
+            <w:pPr>
+              <w:pStyle w:val="Normal"/>
+              <w:rPr/>
+            </w:pPr>
+            <w:r>
+              <w:rPr/>
+            </w:r>
+          </w:p>
+        </w:tc>
+        <w:tc>
+          <w:tcPr>
+            <w:tcW w:w="1318" w:type="dxa"/>
             <w:tcBorders>
               <w:bottom w:val="single" w:sz="4" w:space="0" w:color="000000"/>
             </w:tcBorders>
@@ -17170,7 +17179,7 @@
         </w:tc>
         <w:tc>
           <w:tcPr>
-            <w:tcW w:w="3611" w:type="dxa"/>
+            <w:tcW w:w="3613" w:type="dxa"/>
             <w:gridSpan w:val="2"/>
             <w:tcBorders/>
             <w:shd w:fill="auto" w:val="clear"/>
@@ -17192,7 +17201,7 @@
         </w:tc>
         <w:tc>
           <w:tcPr>
-            <w:tcW w:w="185" w:type="dxa"/>
+            <w:tcW w:w="186" w:type="dxa"/>
             <w:tcBorders/>
             <w:shd w:fill="auto" w:val="clear"/>
           </w:tcPr>
@@ -17229,23 +17238,23 @@
         </w:tc>
         <w:tc>
           <w:tcPr>
-            <w:tcW w:w="177" w:type="dxa"/>
-            <w:tcBorders/>
-            <w:shd w:fill="auto" w:val="clear"/>
-          </w:tcPr>
-          <w:p>
-            <w:pPr>
-              <w:pStyle w:val="Normal"/>
-              <w:rPr/>
-            </w:pPr>
-            <w:r>
-              <w:rPr/>
-            </w:r>
-          </w:p>
-        </w:tc>
-        <w:tc>
-          <w:tcPr>
-            <w:tcW w:w="1320" w:type="dxa"/>
+            <w:tcW w:w="176" w:type="dxa"/>
+            <w:tcBorders/>
+            <w:shd w:fill="auto" w:val="clear"/>
+          </w:tcPr>
+          <w:p>
+            <w:pPr>
+              <w:pStyle w:val="Normal"/>
+              <w:rPr/>
+            </w:pPr>
+            <w:r>
+              <w:rPr/>
+            </w:r>
+          </w:p>
+        </w:tc>
+        <w:tc>
+          <w:tcPr>
+            <w:tcW w:w="1318" w:type="dxa"/>
             <w:tcBorders/>
             <w:shd w:fill="auto" w:val="clear"/>
           </w:tcPr>
@@ -26541,19 +26550,7 @@
         </w:numPr>
         <w:spacing w:before="0" w:after="0"/>
         <w:jc w:val="center"/>
-        <w:rPr>
-          <w:rFonts w:ascii="ArialMT" w:hAnsi="ArialMT" w:eastAsia="Times New Roman" w:cs="Times New Roman"/>
-          <w:b/>
-          <w:b/>
-          <w:bCs w:val="false"/>
-          <w:color w:val="00000A"/>
-          <w:spacing w:val="0"/>
-          <w:w w:val="105"/>
-          <w:kern w:val="0"/>
-          <w:sz w:val="24"/>
-          <w:szCs w:val="24"/>
-          <w:lang w:val="en-US" w:eastAsia="zh-CN" w:bidi="hi-IN"/>
-        </w:rPr>
+        <w:rPr/>
       </w:pPr>
       <w:r>
         <w:rPr>
@@ -26669,12 +26666,14 @@
       </w:tblPr>
       <w:tblGrid>
         <w:gridCol w:w="899"/>
-        <w:gridCol w:w="990"/>
-        <w:gridCol w:w="270"/>
+        <w:gridCol w:w="265"/>
+        <w:gridCol w:w="995"/>
         <w:gridCol w:w="1350"/>
         <w:gridCol w:w="1443"/>
         <w:gridCol w:w="180"/>
-        <w:gridCol w:w="2706"/>
+        <w:gridCol w:w="352"/>
+        <w:gridCol w:w="1357"/>
+        <w:gridCol w:w="997"/>
         <w:gridCol w:w="360"/>
         <w:gridCol w:w="92"/>
         <w:gridCol w:w="1622"/>
@@ -26686,7 +26685,7 @@
         <w:tc>
           <w:tcPr>
             <w:tcW w:w="11246" w:type="dxa"/>
-            <w:gridSpan w:val="12"/>
+            <w:gridSpan w:val="14"/>
             <w:tcBorders/>
             <w:shd w:fill="auto" w:val="clear"/>
           </w:tcPr>
@@ -26715,7 +26714,7 @@
         <w:trPr/>
         <w:tc>
           <w:tcPr>
-            <w:tcW w:w="1889" w:type="dxa"/>
+            <w:tcW w:w="1164" w:type="dxa"/>
             <w:gridSpan w:val="2"/>
             <w:tcBorders/>
             <w:shd w:fill="auto" w:val="clear"/>
@@ -26739,14 +26738,14 @@
                 <w:sz w:val="18"/>
                 <w:szCs w:val="18"/>
               </w:rPr>
-              <w:t>Employer:</w:t>
-            </w:r>
-          </w:p>
-        </w:tc>
-        <w:tc>
-          <w:tcPr>
-            <w:tcW w:w="9357" w:type="dxa"/>
-            <w:gridSpan w:val="10"/>
+              <w:t xml:space="preserve">Occupation: </w:t>
+            </w:r>
+          </w:p>
+        </w:tc>
+        <w:tc>
+          <w:tcPr>
+            <w:tcW w:w="4320" w:type="dxa"/>
+            <w:gridSpan w:val="5"/>
             <w:tcBorders>
               <w:bottom w:val="single" w:sz="4" w:space="0" w:color="000000"/>
             </w:tcBorders>
@@ -26783,6 +26782,75 @@
                 <w:szCs w:val="18"/>
                 <w:lang w:val="en-US" w:eastAsia="zh-CN" w:bidi="hi-IN"/>
               </w:rPr>
+              <w:t>y</w:t>
+            </w:r>
+            <w:r>
+              <w:rPr>
+                <w:rFonts w:ascii="ArialMT" w:hAnsi="ArialMT"/>
+                <w:sz w:val="18"/>
+                <w:szCs w:val="18"/>
+              </w:rPr>
+              <w:t>.occupation }}</w:t>
+            </w:r>
+          </w:p>
+        </w:tc>
+        <w:tc>
+          <w:tcPr>
+            <w:tcW w:w="1357" w:type="dxa"/>
+            <w:tcBorders>
+              <w:bottom w:val="single" w:sz="4" w:space="0" w:color="000000"/>
+            </w:tcBorders>
+            <w:shd w:fill="auto" w:val="clear"/>
+          </w:tcPr>
+          <w:p>
+            <w:pPr>
+              <w:pStyle w:val="Normal"/>
+              <w:spacing w:lineRule="auto" w:line="360"/>
+              <w:jc w:val="left"/>
+              <w:rPr/>
+            </w:pPr>
+            <w:r>
+              <w:rPr>
+                <w:rFonts w:ascii="ArialMT" w:hAnsi="ArialMT"/>
+                <w:sz w:val="18"/>
+                <w:szCs w:val="18"/>
+              </w:rPr>
+              <w:t>Employer:</w:t>
+            </w:r>
+          </w:p>
+        </w:tc>
+        <w:tc>
+          <w:tcPr>
+            <w:tcW w:w="4405" w:type="dxa"/>
+            <w:gridSpan w:val="6"/>
+            <w:tcBorders>
+              <w:bottom w:val="single" w:sz="4" w:space="0" w:color="000000"/>
+            </w:tcBorders>
+            <w:shd w:fill="auto" w:val="clear"/>
+          </w:tcPr>
+          <w:p>
+            <w:pPr>
+              <w:pStyle w:val="Normal"/>
+              <w:spacing w:lineRule="auto" w:line="360"/>
+              <w:rPr/>
+            </w:pPr>
+            <w:r>
+              <w:rPr>
+                <w:rFonts w:ascii="ArialMT" w:hAnsi="ArialMT"/>
+                <w:sz w:val="18"/>
+                <w:szCs w:val="18"/>
+              </w:rPr>
+              <w:t xml:space="preserve">{{ </w:t>
+            </w:r>
+            <w:r>
+              <w:rPr>
+                <w:rFonts w:eastAsia="Times New Roman" w:cs="Times New Roman" w:ascii="ArialMT" w:hAnsi="ArialMT"/>
+                <w:color w:val="00000A"/>
+                <w:kern w:val="0"/>
+                <w:sz w:val="18"/>
+                <w:szCs w:val="18"/>
+                <w:lang w:val="en-US" w:eastAsia="zh-CN" w:bidi="hi-IN"/>
+              </w:rPr>
               <w:t>y.</w:t>
             </w:r>
             <w:r>
@@ -26791,7 +26859,23 @@
                 <w:sz w:val="18"/>
                 <w:szCs w:val="18"/>
               </w:rPr>
-              <w:t>name }}</w:t>
+              <w:t>name.</w:t>
+            </w:r>
+            <w:r>
+              <w:rPr>
+                <w:rFonts w:ascii="ArialMT" w:hAnsi="ArialMT"/>
+                <w:sz w:val="18"/>
+                <w:szCs w:val="18"/>
+              </w:rPr>
+              <w:t>first</w:t>
+            </w:r>
+            <w:r>
+              <w:rPr>
+                <w:rFonts w:ascii="ArialMT" w:hAnsi="ArialMT"/>
+                <w:sz w:val="18"/>
+                <w:szCs w:val="18"/>
+              </w:rPr>
+              <w:t xml:space="preserve"> }}</w:t>
             </w:r>
           </w:p>
         </w:tc>
@@ -26863,7 +26947,7 @@
                 <w:u w:val="none"/>
                 <w:lang w:val="en-US" w:eastAsia="zh-CN" w:bidi="hi-IN"/>
               </w:rPr>
-              <w:t>y.</w:t>
+              <w:t>y.address.address</w:t>
             </w:r>
             <w:r>
               <w:rPr>
@@ -26872,7 +26956,7 @@
                 <w:szCs w:val="18"/>
                 <w:u w:val="none"/>
               </w:rPr>
-              <w:t>street }}</w:t>
+              <w:t xml:space="preserve"> }}</w:t>
             </w:r>
           </w:p>
         </w:tc>
@@ -26909,7 +26993,7 @@
         <w:tc>
           <w:tcPr>
             <w:tcW w:w="3066" w:type="dxa"/>
-            <w:gridSpan w:val="2"/>
+            <w:gridSpan w:val="4"/>
             <w:tcBorders>
               <w:bottom w:val="single" w:sz="4" w:space="0" w:color="000000"/>
             </w:tcBorders>
@@ -26954,7 +27038,7 @@
                 <w:u w:val="none"/>
                 <w:lang w:val="en-US" w:eastAsia="zh-CN" w:bidi="hi-IN"/>
               </w:rPr>
-              <w:t>y.</w:t>
+              <w:t>y.address.</w:t>
             </w:r>
             <w:r>
               <w:rPr>
@@ -27025,7 +27109,7 @@
                 <w:u w:val="none"/>
                 <w:lang w:val="en-US" w:eastAsia="zh-CN" w:bidi="hi-IN"/>
               </w:rPr>
-              <w:t>{{ y.state }}</w:t>
+              <w:t>{{ y.address.state }}</w:t>
             </w:r>
           </w:p>
         </w:tc>
@@ -27097,7 +27181,7 @@
                 <w:u w:val="none"/>
                 <w:lang w:val="en-US" w:eastAsia="zh-CN" w:bidi="hi-IN"/>
               </w:rPr>
-              <w:t>y.</w:t>
+              <w:t>y.address.</w:t>
             </w:r>
             <w:r>
               <w:rPr>
@@ -27203,7 +27287,7 @@
         <w:tc>
           <w:tcPr>
             <w:tcW w:w="3066" w:type="dxa"/>
-            <w:gridSpan w:val="2"/>
+            <w:gridSpan w:val="4"/>
             <w:tcBorders/>
             <w:shd w:fill="auto" w:val="clear"/>
             <w:tcMar>
@@ -27422,7 +27506,7 @@
         <w:tc>
           <w:tcPr>
             <w:tcW w:w="4329" w:type="dxa"/>
-            <w:gridSpan w:val="3"/>
+            <w:gridSpan w:val="5"/>
             <w:tcBorders/>
             <w:shd w:fill="auto" w:val="clear"/>
             <w:tcMar>
@@ -27496,7 +27580,7 @@
         <w:tc>
           <w:tcPr>
             <w:tcW w:w="11246" w:type="dxa"/>
-            <w:gridSpan w:val="12"/>
+            <w:gridSpan w:val="14"/>
             <w:tcBorders/>
             <w:shd w:fill="auto" w:val="clear"/>
             <w:vAlign w:val="bottom"/>
@@ -30748,23 +30832,7 @@
                 <w:sz w:val="18"/>
                 <w:szCs w:val="18"/>
               </w:rPr>
-              <w:t xml:space="preserve">{{ </w:t>
-            </w:r>
-            <w:r>
-              <w:rPr>
-                <w:rFonts w:ascii="ArialMT" w:hAnsi="ArialMT"/>
-                <w:sz w:val="18"/>
-                <w:szCs w:val="18"/>
-              </w:rPr>
-              <w:t>y</w:t>
-            </w:r>
-            <w:r>
-              <w:rPr>
-                <w:rFonts w:ascii="ArialMT" w:hAnsi="ArialMT"/>
-                <w:sz w:val="18"/>
-                <w:szCs w:val="18"/>
-              </w:rPr>
-              <w:t xml:space="preserve"> }}</w:t>
+              <w:t>{{ y }}</w:t>
             </w:r>
           </w:p>
         </w:tc>

</xml_diff>